<commit_message>
Cập nhật báo cáo QLTB
</commit_message>
<xml_diff>
--- a/_BaoCao/30_offical_loicamon.docx
+++ b/_BaoCao/30_offical_loicamon.docx
@@ -36,7 +36,13 @@
         <w:t>húng</w:t>
       </w:r>
       <w:r>
-        <w:t xml:space="preserve"> em xin</w:t>
+        <w:t xml:space="preserve"> </w:t>
+      </w:r>
+      <w:r>
+        <w:t>tôi</w:t>
+      </w:r>
+      <w:r>
+        <w:t xml:space="preserve"> xin</w:t>
       </w:r>
       <w:r>
         <w:t xml:space="preserve"> bày tỏ lòng biết ơn sâu sắc</w:t>
@@ -93,7 +99,13 @@
         <w:t>Sau bao nhiêu năm tháng dùi mài, để có được thành quả như ngày hôm nay</w:t>
       </w:r>
       <w:r>
-        <w:t>, chúng em cũng xin</w:t>
+        <w:t xml:space="preserve">, chúng </w:t>
+      </w:r>
+      <w:r>
+        <w:t>tôi</w:t>
+      </w:r>
+      <w:r>
+        <w:t xml:space="preserve"> cũng xin</w:t>
       </w:r>
       <w:r>
         <w:t xml:space="preserve"> tri ân Ban Giám Hiệu</w:t>
@@ -120,7 +132,13 @@
         <w:jc w:val="both"/>
       </w:pPr>
       <w:r>
-        <w:t>Chúng em có thể hoàn thành đề tài này là nhờ</w:t>
+        <w:t xml:space="preserve">Chúng </w:t>
+      </w:r>
+      <w:r>
+        <w:t>tôi</w:t>
+      </w:r>
+      <w:r>
+        <w:t xml:space="preserve"> có thể hoàn thành đề tài này là nhờ</w:t>
       </w:r>
       <w:r>
         <w:t xml:space="preserve"> nhận được</w:t>
@@ -150,7 +168,13 @@
         <w:t>thầy</w:t>
       </w:r>
       <w:r>
-        <w:t xml:space="preserve"> đã luôn hướng dẫn tận tình, quan tâm và động viên chúng em </w:t>
+        <w:t xml:space="preserve"> đã luôn hướng dẫn tận tình, quan tâm và động viên chúng </w:t>
+      </w:r>
+      <w:r>
+        <w:t>tôi</w:t>
+      </w:r>
+      <w:r>
+        <w:t xml:space="preserve"> </w:t>
       </w:r>
       <w:r>
         <w:t xml:space="preserve">trong </w:t>
@@ -165,7 +189,25 @@
         <w:jc w:val="both"/>
       </w:pPr>
       <w:r>
-        <w:t>Cuối cùng, chúng em xin bày tỏ lòng biết ơn đến gia đình, nơi đã cho chúng em một định hướng tốt, luôn dõi theo từng bước chân và đã tạo mọi điều kiện về vật chất lẫn tinh thần để giúp chúng em thực hiện ước mơ cho tương lai của mình.</w:t>
+        <w:t xml:space="preserve">Cuối cùng, chúng </w:t>
+      </w:r>
+      <w:r>
+        <w:t>tôi</w:t>
+      </w:r>
+      <w:r>
+        <w:t xml:space="preserve"> xin bày tỏ lòng biết ơn đến gia đình, nơi đã cho chúng </w:t>
+      </w:r>
+      <w:r>
+        <w:t>tôi</w:t>
+      </w:r>
+      <w:r>
+        <w:t xml:space="preserve"> một định hướng tốt, luôn dõi theo từng bước chân và đã tạo mọi điều kiện về vật chất lẫn tinh thần để giúp chúng </w:t>
+      </w:r>
+      <w:r>
+        <w:t>tôi</w:t>
+      </w:r>
+      <w:r>
+        <w:t xml:space="preserve"> thực hiện ước mơ cho tương lai của mình.</w:t>
       </w:r>
     </w:p>
     <w:p>
@@ -198,7 +240,19 @@
         <w:t xml:space="preserve">nhóm </w:t>
       </w:r>
       <w:r>
-        <w:t xml:space="preserve">rất mong nhận được sự thông cảm và góp ý của quý Thầy Cô và bạn bè quan tâm. Chúng em xin gửi lời chúc sức khỏe và thành đạt tới tất cả quý thầy cô </w:t>
+        <w:t xml:space="preserve">rất mong nhận được sự thông cảm và góp ý của quý Thầy Cô và bạn bè quan tâm. Chúng </w:t>
+      </w:r>
+      <w:r>
+        <w:t>tôi</w:t>
+      </w:r>
+      <w:r>
+        <w:t xml:space="preserve"> xin gửi lời chúc sức khỏe và thành đạt </w:t>
+      </w:r>
+      <w:r>
+        <w:t>đến</w:t>
+      </w:r>
+      <w:r>
+        <w:t xml:space="preserve"> tất cả quý thầy cô </w:t>
       </w:r>
       <w:r>
         <w:t>và</w:t>
@@ -206,6 +260,8 @@
       <w:r>
         <w:t xml:space="preserve"> các bạn.</w:t>
       </w:r>
+      <w:bookmarkStart w:id="4" w:name="_GoBack"/>
+      <w:bookmarkEnd w:id="4"/>
     </w:p>
     <w:p>
       <w:pPr>
@@ -222,8 +278,6 @@
           <w:b/>
         </w:rPr>
       </w:pPr>
-      <w:bookmarkStart w:id="4" w:name="_GoBack"/>
-      <w:bookmarkEnd w:id="4"/>
       <w:r>
         <w:rPr>
           <w:b/>
@@ -715,11 +769,11 @@
     <w:autoRedefine/>
     <w:uiPriority w:val="9"/>
     <w:qFormat/>
-    <w:rsid w:val="002C5F94"/>
+    <w:rsid w:val="00156F7D"/>
     <w:pPr>
       <w:keepNext/>
       <w:keepLines/>
-      <w:ind w:firstLine="3261"/>
+      <w:ind w:firstLine="3544"/>
       <w:outlineLvl w:val="0"/>
     </w:pPr>
     <w:rPr>
@@ -796,7 +850,7 @@
     <w:basedOn w:val="DefaultParagraphFont"/>
     <w:link w:val="Heading1"/>
     <w:uiPriority w:val="9"/>
-    <w:rsid w:val="002C5F94"/>
+    <w:rsid w:val="00156F7D"/>
     <w:rPr>
       <w:rFonts w:ascii="Times New Roman" w:eastAsiaTheme="majorEastAsia" w:hAnsi="Times New Roman" w:cstheme="majorBidi"/>
       <w:b/>

</xml_diff>